<commit_message>
Capstone 2 for Andy Clark, Fair Rental Price Predictor for Denver Colorado
</commit_message>
<xml_diff>
--- a/projects/Capstone2/Capstone2 fair rental price Denver Colorado.docx
+++ b/projects/Capstone2/Capstone2 fair rental price Denver Colorado.docx
@@ -32,8 +32,43 @@
           <w:b/>
           <w:sz w:val="28"/>
           <w:szCs w:val="28"/>
-        </w:rPr>
-        <w:t>Objective:  Predict the fair market price of a rental in Denver Colorado.</w:t>
+          <w:u w:val="single"/>
+        </w:rPr>
+        <w:t>Problem statement formation</w:t>
+      </w:r>
+      <w:r>
+        <w:rPr>
+          <w:b/>
+          <w:sz w:val="28"/>
+          <w:szCs w:val="28"/>
+        </w:rPr>
+        <w:t xml:space="preserve">:  </w:t>
+      </w:r>
+    </w:p>
+    <w:p>
+      <w:pPr>
+        <w:spacing w:line="216" w:lineRule="auto"/>
+        <w:rPr>
+          <w:b/>
+          <w:sz w:val="24"/>
+          <w:szCs w:val="24"/>
+        </w:rPr>
+      </w:pPr>
+      <w:r>
+        <w:rPr>
+          <w:b/>
+          <w:sz w:val="24"/>
+          <w:szCs w:val="24"/>
+        </w:rPr>
+        <w:t>I own an investment property in Denver Colorado, the current lease is ending in May of 2022 and I need to determine the fair market value for the next lease</w:t>
+      </w:r>
+      <w:r>
+        <w:rPr>
+          <w:b/>
+          <w:sz w:val="24"/>
+          <w:szCs w:val="24"/>
+        </w:rPr>
+        <w:t>.</w:t>
       </w:r>
     </w:p>
     <w:p>
@@ -47,7 +82,69 @@
         </w:pBdr>
       </w:pPr>
       <w:r>
-        <w:t xml:space="preserve">There are a wide range of rental options in Denver Colorado ranging from new large luxury multi-story complexes to single family homes at varying levels of living conditions.  The location of the rental is very important and likely a large driver in the rental price.  The data set will have to be scraped from the website looking at various sites such as Zillow.  </w:t>
+        <w:t xml:space="preserve">There are a wide range of rental options in Denver Colorado ranging from new large luxury multi-story complexes to single family homes </w:t>
+      </w:r>
+      <w:r>
+        <w:t>each rental option will have a number of amenities to consider</w:t>
+      </w:r>
+      <w:r>
+        <w:t xml:space="preserve">.  The location of the rental is very important and likely a large driver in the rental price.  The data set will have to be scraped from the website looking at various sites such as Zillow.  </w:t>
+      </w:r>
+    </w:p>
+    <w:p>
+      <w:pPr>
+        <w:spacing w:line="216" w:lineRule="auto"/>
+        <w:rPr>
+          <w:b/>
+          <w:sz w:val="28"/>
+          <w:szCs w:val="28"/>
+          <w:u w:val="single"/>
+        </w:rPr>
+      </w:pPr>
+    </w:p>
+    <w:p>
+      <w:pPr>
+        <w:spacing w:line="216" w:lineRule="auto"/>
+        <w:rPr>
+          <w:b/>
+          <w:sz w:val="28"/>
+          <w:szCs w:val="28"/>
+        </w:rPr>
+      </w:pPr>
+      <w:r>
+        <w:rPr>
+          <w:b/>
+          <w:sz w:val="28"/>
+          <w:szCs w:val="28"/>
+          <w:u w:val="single"/>
+        </w:rPr>
+        <w:t>Criteria for success</w:t>
+      </w:r>
+      <w:r>
+        <w:rPr>
+          <w:b/>
+          <w:sz w:val="28"/>
+          <w:szCs w:val="28"/>
+        </w:rPr>
+        <w:t xml:space="preserve">:  </w:t>
+      </w:r>
+    </w:p>
+    <w:p>
+      <w:pPr>
+        <w:spacing w:line="216" w:lineRule="auto"/>
+        <w:rPr>
+          <w:b/>
+          <w:sz w:val="24"/>
+          <w:szCs w:val="24"/>
+        </w:rPr>
+      </w:pPr>
+      <w:r>
+        <w:rPr>
+          <w:b/>
+          <w:sz w:val="24"/>
+          <w:szCs w:val="24"/>
+        </w:rPr>
+        <w:t>To create a model that accesses current rental rates in Denver Colorado and can consider a number of features to supply a current market rental rate for a single family home in the Washington Park neighborhood.</w:t>
       </w:r>
     </w:p>
     <w:p>
@@ -61,8 +158,381 @@
         </w:pBdr>
       </w:pPr>
       <w:r>
-        <w:t>I’m looking forward to this project because we own a rental house, and I would like to use this model to help me on pricing the home fairly.  I’m also looking forward to gaining experience in scraping the web to collect, analyze data and create a predictive model.</w:t>
-      </w:r>
+        <w:t>The final deliverables for this capstone are a jupyter notebook that can scrape and clean rental information from the internet and create a predictive model.  From the model I will create a slide deck illustrating the results as well as a project report that will provide information on the analysis as well.</w:t>
+      </w:r>
+    </w:p>
+    <w:p>
+      <w:pPr>
+        <w:spacing w:line="216" w:lineRule="auto"/>
+        <w:rPr>
+          <w:b/>
+          <w:sz w:val="28"/>
+          <w:szCs w:val="28"/>
+          <w:u w:val="single"/>
+        </w:rPr>
+      </w:pPr>
+    </w:p>
+    <w:p>
+      <w:pPr>
+        <w:spacing w:line="216" w:lineRule="auto"/>
+        <w:rPr>
+          <w:b/>
+          <w:sz w:val="28"/>
+          <w:szCs w:val="28"/>
+        </w:rPr>
+      </w:pPr>
+      <w:r>
+        <w:rPr>
+          <w:b/>
+          <w:sz w:val="28"/>
+          <w:szCs w:val="28"/>
+          <w:u w:val="single"/>
+        </w:rPr>
+        <w:t>Scope of solution space</w:t>
+      </w:r>
+      <w:r>
+        <w:rPr>
+          <w:b/>
+          <w:sz w:val="28"/>
+          <w:szCs w:val="28"/>
+        </w:rPr>
+        <w:t xml:space="preserve">:  </w:t>
+      </w:r>
+    </w:p>
+    <w:p>
+      <w:pPr>
+        <w:spacing w:line="216" w:lineRule="auto"/>
+        <w:rPr>
+          <w:b/>
+          <w:sz w:val="24"/>
+          <w:szCs w:val="24"/>
+        </w:rPr>
+      </w:pPr>
+      <w:r>
+        <w:rPr>
+          <w:b/>
+          <w:sz w:val="24"/>
+          <w:szCs w:val="24"/>
+        </w:rPr>
+        <w:t>The focus is to predict the fair market rental of my investment property in the Washington Park neighborhood</w:t>
+      </w:r>
+      <w:r>
+        <w:rPr>
+          <w:b/>
+          <w:sz w:val="24"/>
+          <w:szCs w:val="24"/>
+        </w:rPr>
+        <w:t>.</w:t>
+      </w:r>
+    </w:p>
+    <w:p>
+      <w:pPr>
+        <w:pBdr>
+          <w:top w:val="nil"/>
+          <w:left w:val="nil"/>
+          <w:bottom w:val="nil"/>
+          <w:right w:val="nil"/>
+          <w:between w:val="nil"/>
+        </w:pBdr>
+        <w:ind w:left="0"/>
+      </w:pPr>
+      <w:r>
+        <w:t>Washington Park is a desirable neighborhood to live and rental homes have quite a range on price.  The</w:t>
+      </w:r>
+      <w:r>
+        <w:t xml:space="preserve"> investment property I own is locating in the Washington Park neighborhood.</w:t>
+      </w:r>
+    </w:p>
+    <w:p>
+      <w:pPr>
+        <w:spacing w:line="216" w:lineRule="auto"/>
+        <w:rPr>
+          <w:b/>
+          <w:sz w:val="28"/>
+          <w:szCs w:val="28"/>
+          <w:u w:val="single"/>
+        </w:rPr>
+      </w:pPr>
+    </w:p>
+    <w:p>
+      <w:pPr>
+        <w:spacing w:line="216" w:lineRule="auto"/>
+        <w:rPr>
+          <w:b/>
+          <w:sz w:val="28"/>
+          <w:szCs w:val="28"/>
+          <w:u w:val="single"/>
+        </w:rPr>
+      </w:pPr>
+    </w:p>
+    <w:p>
+      <w:pPr>
+        <w:spacing w:line="216" w:lineRule="auto"/>
+        <w:rPr>
+          <w:b/>
+          <w:sz w:val="28"/>
+          <w:szCs w:val="28"/>
+        </w:rPr>
+      </w:pPr>
+      <w:r>
+        <w:rPr>
+          <w:b/>
+          <w:sz w:val="28"/>
+          <w:szCs w:val="28"/>
+          <w:u w:val="single"/>
+        </w:rPr>
+        <w:t>Constraints within</w:t>
+      </w:r>
+      <w:r>
+        <w:rPr>
+          <w:b/>
+          <w:sz w:val="28"/>
+          <w:szCs w:val="28"/>
+          <w:u w:val="single"/>
+        </w:rPr>
+        <w:t xml:space="preserve"> solution space</w:t>
+      </w:r>
+      <w:r>
+        <w:rPr>
+          <w:b/>
+          <w:sz w:val="28"/>
+          <w:szCs w:val="28"/>
+        </w:rPr>
+        <w:t xml:space="preserve">:  </w:t>
+      </w:r>
+    </w:p>
+    <w:p>
+      <w:pPr>
+        <w:spacing w:line="216" w:lineRule="auto"/>
+        <w:rPr>
+          <w:b/>
+          <w:sz w:val="24"/>
+          <w:szCs w:val="24"/>
+        </w:rPr>
+      </w:pPr>
+      <w:r>
+        <w:rPr>
+          <w:b/>
+          <w:sz w:val="24"/>
+          <w:szCs w:val="24"/>
+        </w:rPr>
+        <w:t>The data for this project is located on the internet and will need to be scraped to be collected, cleaned and modeled</w:t>
+      </w:r>
+      <w:r>
+        <w:rPr>
+          <w:b/>
+          <w:sz w:val="24"/>
+          <w:szCs w:val="24"/>
+        </w:rPr>
+        <w:t>.</w:t>
+      </w:r>
+    </w:p>
+    <w:p>
+      <w:pPr>
+        <w:spacing w:line="216" w:lineRule="auto"/>
+      </w:pPr>
+      <w:r>
+        <w:t>I am a novice at scraping the web, becoming efficient at scraping and cleaning data from the web is a constraint.  I’ve done some scraping using scrapy over a year ago but I need to become better at this skill.</w:t>
+      </w:r>
+    </w:p>
+    <w:p>
+      <w:pPr>
+        <w:spacing w:line="216" w:lineRule="auto"/>
+        <w:rPr>
+          <w:b/>
+          <w:sz w:val="28"/>
+          <w:szCs w:val="28"/>
+          <w:u w:val="single"/>
+        </w:rPr>
+      </w:pPr>
+    </w:p>
+    <w:p>
+      <w:pPr>
+        <w:spacing w:line="216" w:lineRule="auto"/>
+      </w:pPr>
+      <w:r>
+        <w:rPr>
+          <w:b/>
+          <w:sz w:val="28"/>
+          <w:szCs w:val="28"/>
+          <w:u w:val="single"/>
+        </w:rPr>
+        <w:br/>
+        <w:t>Stakeholders</w:t>
+      </w:r>
+      <w:r>
+        <w:rPr>
+          <w:b/>
+          <w:sz w:val="28"/>
+          <w:szCs w:val="28"/>
+        </w:rPr>
+        <w:t xml:space="preserve">:  </w:t>
+      </w:r>
+    </w:p>
+    <w:p>
+      <w:pPr>
+        <w:spacing w:line="216" w:lineRule="auto"/>
+        <w:rPr>
+          <w:b/>
+          <w:sz w:val="24"/>
+          <w:szCs w:val="24"/>
+        </w:rPr>
+      </w:pPr>
+      <w:r>
+        <w:rPr>
+          <w:b/>
+          <w:sz w:val="24"/>
+          <w:szCs w:val="24"/>
+        </w:rPr>
+        <w:t xml:space="preserve">The </w:t>
+      </w:r>
+      <w:r>
+        <w:rPr>
+          <w:b/>
+          <w:sz w:val="24"/>
+          <w:szCs w:val="24"/>
+        </w:rPr>
+        <w:t>stakeholders for this project are my mentor Mukesh as well as the owners of the investment property</w:t>
+      </w:r>
+      <w:r>
+        <w:rPr>
+          <w:b/>
+          <w:sz w:val="24"/>
+          <w:szCs w:val="24"/>
+        </w:rPr>
+        <w:t>.</w:t>
+      </w:r>
+    </w:p>
+    <w:p>
+      <w:pPr>
+        <w:spacing w:line="216" w:lineRule="auto"/>
+      </w:pPr>
+      <w:r>
+        <w:t xml:space="preserve">Mukesh is my </w:t>
+      </w:r>
+      <w:r>
+        <w:t>mentor,</w:t>
+      </w:r>
+      <w:r>
+        <w:t xml:space="preserve"> and I will be submitting my project work for his review.  </w:t>
+      </w:r>
+      <w:r>
+        <w:t xml:space="preserve">My wife and </w:t>
+      </w:r>
+      <w:r>
+        <w:t>I</w:t>
+      </w:r>
+      <w:r>
+        <w:t xml:space="preserve"> are owners of the property and will be using the model to price our investment appropriately</w:t>
+      </w:r>
+      <w:r>
+        <w:t>.</w:t>
+      </w:r>
+    </w:p>
+    <w:p>
+      <w:pPr>
+        <w:spacing w:line="216" w:lineRule="auto"/>
+      </w:pPr>
+    </w:p>
+    <w:p>
+      <w:pPr>
+        <w:spacing w:line="216" w:lineRule="auto"/>
+        <w:rPr>
+          <w:b/>
+          <w:sz w:val="28"/>
+          <w:szCs w:val="28"/>
+        </w:rPr>
+      </w:pPr>
+      <w:r>
+        <w:rPr>
+          <w:b/>
+          <w:sz w:val="28"/>
+          <w:szCs w:val="28"/>
+          <w:u w:val="single"/>
+        </w:rPr>
+        <w:t>Key data sources</w:t>
+      </w:r>
+      <w:r>
+        <w:rPr>
+          <w:b/>
+          <w:sz w:val="28"/>
+          <w:szCs w:val="28"/>
+        </w:rPr>
+        <w:t xml:space="preserve">:  </w:t>
+      </w:r>
+    </w:p>
+    <w:p>
+      <w:pPr>
+        <w:spacing w:line="216" w:lineRule="auto"/>
+        <w:rPr>
+          <w:b/>
+          <w:sz w:val="24"/>
+          <w:szCs w:val="24"/>
+        </w:rPr>
+      </w:pPr>
+      <w:r>
+        <w:rPr>
+          <w:b/>
+          <w:sz w:val="24"/>
+          <w:szCs w:val="24"/>
+        </w:rPr>
+        <w:t xml:space="preserve">The </w:t>
+      </w:r>
+      <w:r>
+        <w:rPr>
+          <w:b/>
+          <w:sz w:val="24"/>
+          <w:szCs w:val="24"/>
+        </w:rPr>
+        <w:t>key data source is the web</w:t>
+      </w:r>
+      <w:r>
+        <w:rPr>
+          <w:b/>
+          <w:sz w:val="24"/>
+          <w:szCs w:val="24"/>
+        </w:rPr>
+        <w:t>.</w:t>
+      </w:r>
+    </w:p>
+    <w:p>
+      <w:pPr>
+        <w:spacing w:line="216" w:lineRule="auto"/>
+        <w:rPr>
+          <w:b/>
+          <w:sz w:val="24"/>
+          <w:szCs w:val="24"/>
+        </w:rPr>
+      </w:pPr>
+      <w:r>
+        <w:t>Rental information is readily available on the web</w:t>
+      </w:r>
+      <w:r>
+        <w:t>.</w:t>
+      </w:r>
+      <w:r>
+        <w:t xml:space="preserve">  I will likely use Zillow to collect the data but there are many other sites that offer similar data.</w:t>
+      </w:r>
+    </w:p>
+    <w:p>
+      <w:pPr>
+        <w:spacing w:line="216" w:lineRule="auto"/>
+        <w:rPr>
+          <w:b/>
+          <w:sz w:val="24"/>
+          <w:szCs w:val="24"/>
+        </w:rPr>
+      </w:pPr>
+    </w:p>
+    <w:p>
+      <w:pPr>
+        <w:spacing w:line="216" w:lineRule="auto"/>
+        <w:rPr>
+          <w:b/>
+          <w:sz w:val="24"/>
+          <w:szCs w:val="24"/>
+        </w:rPr>
+      </w:pPr>
     </w:p>
     <w:sectPr>
       <w:headerReference w:type="default" r:id="rId6"/>
@@ -184,6 +654,19 @@
         <w:rFonts w:ascii="Economica" w:eastAsia="Economica" w:hAnsi="Economica" w:cs="Economica"/>
       </w:rPr>
       <w:instrText>PAGE</w:instrText>
+    </w:r>
+    <w:r>
+      <w:rPr>
+        <w:rFonts w:ascii="Economica" w:eastAsia="Economica" w:hAnsi="Economica" w:cs="Economica"/>
+      </w:rPr>
+      <w:fldChar w:fldCharType="separate"/>
+    </w:r>
+    <w:r>
+      <w:rPr>
+        <w:rFonts w:ascii="Economica" w:eastAsia="Economica" w:hAnsi="Economica" w:cs="Economica"/>
+        <w:noProof/>
+      </w:rPr>
+      <w:t>2</w:t>
     </w:r>
     <w:r>
       <w:rPr>

</xml_diff>